<commit_message>
ManagerData almost done I will have to do complete tests and check if everything is ok.
</commit_message>
<xml_diff>
--- a/e-learning/SQL/Documentation.docx
+++ b/e-learning/SQL/Documentation.docx
@@ -68,8 +68,6 @@
           <w:lang w:val="en-US"/>
         </w:rPr>
       </w:pPr>
-      <w:bookmarkStart w:id="0" w:name="_GoBack"/>
-      <w:bookmarkEnd w:id="0"/>
     </w:p>
     <w:p>
       <w:pPr>
@@ -87,35 +85,7 @@
         <w:rPr>
           <w:lang w:val="en-US"/>
         </w:rPr>
-        <w:t>Run e-</w:t>
-      </w:r>
-      <w:proofErr w:type="spellStart"/>
-      <w:r>
-        <w:rPr>
-          <w:lang w:val="en-US"/>
-        </w:rPr>
-        <w:t>learning.sql</w:t>
-      </w:r>
-      <w:proofErr w:type="spellEnd"/>
-      <w:r>
-        <w:rPr>
-          <w:lang w:val="en-US"/>
-        </w:rPr>
-        <w:t xml:space="preserve"> script in </w:t>
-      </w:r>
-      <w:proofErr w:type="spellStart"/>
-      <w:r>
-        <w:rPr>
-          <w:lang w:val="en-US"/>
-        </w:rPr>
-        <w:t>sql</w:t>
-      </w:r>
-      <w:proofErr w:type="spellEnd"/>
-      <w:r>
-        <w:rPr>
-          <w:lang w:val="en-US"/>
-        </w:rPr>
-        <w:t xml:space="preserve"> query.</w:t>
+        <w:t>Run e-learning.sql script in sql query.</w:t>
       </w:r>
     </w:p>
     <w:p>
@@ -136,6 +106,106 @@
         </w:rPr>
         <w:t>If this does not work do the following.</w:t>
       </w:r>
+    </w:p>
+    <w:p>
+      <w:pPr>
+        <w:pStyle w:val="Luettelokappale"/>
+        <w:ind w:left="3912"/>
+        <w:rPr>
+          <w:b/>
+          <w:sz w:val="28"/>
+          <w:szCs w:val="28"/>
+          <w:lang w:val="en-US"/>
+        </w:rPr>
+      </w:pPr>
+      <w:r>
+        <w:rPr>
+          <w:b/>
+          <w:sz w:val="28"/>
+          <w:szCs w:val="28"/>
+          <w:lang w:val="en-US"/>
+        </w:rPr>
+        <w:t>Important notes.</w:t>
+      </w:r>
+    </w:p>
+    <w:p>
+      <w:pPr>
+        <w:rPr>
+          <w:b/>
+          <w:sz w:val="28"/>
+          <w:szCs w:val="28"/>
+          <w:lang w:val="en-US"/>
+        </w:rPr>
+      </w:pPr>
+      <w:r>
+        <w:rPr>
+          <w:lang w:val="en-US"/>
+        </w:rPr>
+        <w:t>When inserting to manager table. You have to disable the following triggers with the following commands,</w:t>
+      </w:r>
+      <w:r>
+        <w:rPr>
+          <w:lang w:val="en-US"/>
+        </w:rPr>
+        <w:t xml:space="preserve"> (this command before the insert sentence) </w:t>
+      </w:r>
+    </w:p>
+    <w:p>
+      <w:pPr>
+        <w:pStyle w:val="Luettelokappale"/>
+        <w:numPr>
+          <w:ilvl w:val="0"/>
+          <w:numId w:val="4"/>
+        </w:numPr>
+        <w:rPr>
+          <w:b/>
+          <w:sz w:val="28"/>
+          <w:szCs w:val="28"/>
+          <w:lang w:val="en-US"/>
+        </w:rPr>
+      </w:pPr>
+      <w:r>
+        <w:rPr>
+          <w:lang w:val="en-US"/>
+        </w:rPr>
+        <w:t>set @disable_update_logintime = 1;</w:t>
+      </w:r>
+    </w:p>
+    <w:p>
+      <w:pPr>
+        <w:rPr>
+          <w:lang w:val="en-US"/>
+        </w:rPr>
+      </w:pPr>
+      <w:r>
+        <w:rPr>
+          <w:lang w:val="en-US"/>
+        </w:rPr>
+        <w:t>(this command after the insert sentence)</w:t>
+      </w:r>
+    </w:p>
+    <w:p>
+      <w:pPr>
+        <w:pStyle w:val="Luettelokappale"/>
+        <w:numPr>
+          <w:ilvl w:val="0"/>
+          <w:numId w:val="4"/>
+        </w:numPr>
+        <w:rPr>
+          <w:b/>
+          <w:sz w:val="28"/>
+          <w:szCs w:val="28"/>
+          <w:lang w:val="en-US"/>
+        </w:rPr>
+      </w:pPr>
+      <w:r>
+        <w:rPr>
+          <w:lang w:val="en-US"/>
+        </w:rPr>
+        <w:t>set @disable_update_logintime = null;</w:t>
+      </w:r>
+      <w:bookmarkStart w:id="0" w:name="_GoBack"/>
+      <w:bookmarkEnd w:id="0"/>
     </w:p>
     <w:sectPr>
       <w:pgSz w:w="11906" w:h="16838"/>
@@ -150,6 +220,119 @@
 <file path=word/numbering.xml><?xml version="1.0" encoding="utf-8"?>
 <w:numbering xmlns:wpc="http://schemas.microsoft.com/office/word/2010/wordprocessingCanvas" xmlns:cx="http://schemas.microsoft.com/office/drawing/2014/chartex" xmlns:cx1="http://schemas.microsoft.com/office/drawing/2015/9/8/chartex" xmlns:mc="http://schemas.openxmlformats.org/markup-compatibility/2006" xmlns:o="urn:schemas-microsoft-com:office:office" xmlns:r="http://schemas.openxmlformats.org/officeDocument/2006/relationships" xmlns:m="http://schemas.openxmlformats.org/officeDocument/2006/math" xmlns:v="urn:schemas-microsoft-com:vml" xmlns:wp14="http://schemas.microsoft.com/office/word/2010/wordprocessingDrawing" xmlns:wp="http://schemas.openxmlformats.org/drawingml/2006/wordprocessingDrawing" xmlns:w10="urn:schemas-microsoft-com:office:word" xmlns:w="http://schemas.openxmlformats.org/wordprocessingml/2006/main" xmlns:w14="http://schemas.microsoft.com/office/word/2010/wordml" xmlns:w15="http://schemas.microsoft.com/office/word/2012/wordml" xmlns:w16se="http://schemas.microsoft.com/office/word/2015/wordml/symex" xmlns:wpg="http://schemas.microsoft.com/office/word/2010/wordprocessingGroup" xmlns:wpi="http://schemas.microsoft.com/office/word/2010/wordprocessingInk" xmlns:wne="http://schemas.microsoft.com/office/word/2006/wordml" xmlns:wps="http://schemas.microsoft.com/office/word/2010/wordprocessingShape" mc:Ignorable="w14 w15 w16se wp14">
   <w:abstractNum w:abstractNumId="0" w15:restartNumberingAfterBreak="0">
+    <w:nsid w:val="060F2745"/>
+    <w:multiLevelType w:val="hybridMultilevel"/>
+    <w:tmpl w:val="792605C0"/>
+    <w:lvl w:ilvl="0" w:tplc="040B0001">
+      <w:start w:val="1"/>
+      <w:numFmt w:val="bullet"/>
+      <w:lvlText w:val=""/>
+      <w:lvlJc w:val="left"/>
+      <w:pPr>
+        <w:ind w:left="4632" w:hanging="360"/>
+      </w:pPr>
+      <w:rPr>
+        <w:rFonts w:ascii="Symbol" w:hAnsi="Symbol" w:hint="default"/>
+      </w:rPr>
+    </w:lvl>
+    <w:lvl w:ilvl="1" w:tplc="040B0003" w:tentative="1">
+      <w:start w:val="1"/>
+      <w:numFmt w:val="bullet"/>
+      <w:lvlText w:val="o"/>
+      <w:lvlJc w:val="left"/>
+      <w:pPr>
+        <w:ind w:left="5352" w:hanging="360"/>
+      </w:pPr>
+      <w:rPr>
+        <w:rFonts w:ascii="Courier New" w:hAnsi="Courier New" w:cs="Courier New" w:hint="default"/>
+      </w:rPr>
+    </w:lvl>
+    <w:lvl w:ilvl="2" w:tplc="040B0005" w:tentative="1">
+      <w:start w:val="1"/>
+      <w:numFmt w:val="bullet"/>
+      <w:lvlText w:val=""/>
+      <w:lvlJc w:val="left"/>
+      <w:pPr>
+        <w:ind w:left="6072" w:hanging="360"/>
+      </w:pPr>
+      <w:rPr>
+        <w:rFonts w:ascii="Wingdings" w:hAnsi="Wingdings" w:hint="default"/>
+      </w:rPr>
+    </w:lvl>
+    <w:lvl w:ilvl="3" w:tplc="040B0001" w:tentative="1">
+      <w:start w:val="1"/>
+      <w:numFmt w:val="bullet"/>
+      <w:lvlText w:val=""/>
+      <w:lvlJc w:val="left"/>
+      <w:pPr>
+        <w:ind w:left="6792" w:hanging="360"/>
+      </w:pPr>
+      <w:rPr>
+        <w:rFonts w:ascii="Symbol" w:hAnsi="Symbol" w:hint="default"/>
+      </w:rPr>
+    </w:lvl>
+    <w:lvl w:ilvl="4" w:tplc="040B0003" w:tentative="1">
+      <w:start w:val="1"/>
+      <w:numFmt w:val="bullet"/>
+      <w:lvlText w:val="o"/>
+      <w:lvlJc w:val="left"/>
+      <w:pPr>
+        <w:ind w:left="7512" w:hanging="360"/>
+      </w:pPr>
+      <w:rPr>
+        <w:rFonts w:ascii="Courier New" w:hAnsi="Courier New" w:cs="Courier New" w:hint="default"/>
+      </w:rPr>
+    </w:lvl>
+    <w:lvl w:ilvl="5" w:tplc="040B0005" w:tentative="1">
+      <w:start w:val="1"/>
+      <w:numFmt w:val="bullet"/>
+      <w:lvlText w:val=""/>
+      <w:lvlJc w:val="left"/>
+      <w:pPr>
+        <w:ind w:left="8232" w:hanging="360"/>
+      </w:pPr>
+      <w:rPr>
+        <w:rFonts w:ascii="Wingdings" w:hAnsi="Wingdings" w:hint="default"/>
+      </w:rPr>
+    </w:lvl>
+    <w:lvl w:ilvl="6" w:tplc="040B0001" w:tentative="1">
+      <w:start w:val="1"/>
+      <w:numFmt w:val="bullet"/>
+      <w:lvlText w:val=""/>
+      <w:lvlJc w:val="left"/>
+      <w:pPr>
+        <w:ind w:left="8952" w:hanging="360"/>
+      </w:pPr>
+      <w:rPr>
+        <w:rFonts w:ascii="Symbol" w:hAnsi="Symbol" w:hint="default"/>
+      </w:rPr>
+    </w:lvl>
+    <w:lvl w:ilvl="7" w:tplc="040B0003" w:tentative="1">
+      <w:start w:val="1"/>
+      <w:numFmt w:val="bullet"/>
+      <w:lvlText w:val="o"/>
+      <w:lvlJc w:val="left"/>
+      <w:pPr>
+        <w:ind w:left="9672" w:hanging="360"/>
+      </w:pPr>
+      <w:rPr>
+        <w:rFonts w:ascii="Courier New" w:hAnsi="Courier New" w:cs="Courier New" w:hint="default"/>
+      </w:rPr>
+    </w:lvl>
+    <w:lvl w:ilvl="8" w:tplc="040B0005" w:tentative="1">
+      <w:start w:val="1"/>
+      <w:numFmt w:val="bullet"/>
+      <w:lvlText w:val=""/>
+      <w:lvlJc w:val="left"/>
+      <w:pPr>
+        <w:ind w:left="10392" w:hanging="360"/>
+      </w:pPr>
+      <w:rPr>
+        <w:rFonts w:ascii="Wingdings" w:hAnsi="Wingdings" w:hint="default"/>
+      </w:rPr>
+    </w:lvl>
+  </w:abstractNum>
+  <w:abstractNum w:abstractNumId="1" w15:restartNumberingAfterBreak="0">
     <w:nsid w:val="54F574E9"/>
     <w:multiLevelType w:val="hybridMultilevel"/>
     <w:tmpl w:val="1A0CA7F8"/>
@@ -262,8 +445,245 @@
       </w:rPr>
     </w:lvl>
   </w:abstractNum>
+  <w:abstractNum w:abstractNumId="2" w15:restartNumberingAfterBreak="0">
+    <w:nsid w:val="5A792EE0"/>
+    <w:multiLevelType w:val="hybridMultilevel"/>
+    <w:tmpl w:val="D35E3C9E"/>
+    <w:lvl w:ilvl="0" w:tplc="D5EA2102">
+      <w:numFmt w:val="bullet"/>
+      <w:lvlText w:val="-"/>
+      <w:lvlJc w:val="left"/>
+      <w:pPr>
+        <w:ind w:left="720" w:hanging="360"/>
+      </w:pPr>
+      <w:rPr>
+        <w:rFonts w:ascii="Calibri" w:eastAsiaTheme="minorHAnsi" w:hAnsi="Calibri" w:cs="Calibri" w:hint="default"/>
+        <w:b w:val="0"/>
+        <w:sz w:val="22"/>
+      </w:rPr>
+    </w:lvl>
+    <w:lvl w:ilvl="1" w:tplc="040B0003" w:tentative="1">
+      <w:start w:val="1"/>
+      <w:numFmt w:val="bullet"/>
+      <w:lvlText w:val="o"/>
+      <w:lvlJc w:val="left"/>
+      <w:pPr>
+        <w:ind w:left="1440" w:hanging="360"/>
+      </w:pPr>
+      <w:rPr>
+        <w:rFonts w:ascii="Courier New" w:hAnsi="Courier New" w:cs="Courier New" w:hint="default"/>
+      </w:rPr>
+    </w:lvl>
+    <w:lvl w:ilvl="2" w:tplc="040B0005" w:tentative="1">
+      <w:start w:val="1"/>
+      <w:numFmt w:val="bullet"/>
+      <w:lvlText w:val=""/>
+      <w:lvlJc w:val="left"/>
+      <w:pPr>
+        <w:ind w:left="2160" w:hanging="360"/>
+      </w:pPr>
+      <w:rPr>
+        <w:rFonts w:ascii="Wingdings" w:hAnsi="Wingdings" w:hint="default"/>
+      </w:rPr>
+    </w:lvl>
+    <w:lvl w:ilvl="3" w:tplc="040B0001" w:tentative="1">
+      <w:start w:val="1"/>
+      <w:numFmt w:val="bullet"/>
+      <w:lvlText w:val=""/>
+      <w:lvlJc w:val="left"/>
+      <w:pPr>
+        <w:ind w:left="2880" w:hanging="360"/>
+      </w:pPr>
+      <w:rPr>
+        <w:rFonts w:ascii="Symbol" w:hAnsi="Symbol" w:hint="default"/>
+      </w:rPr>
+    </w:lvl>
+    <w:lvl w:ilvl="4" w:tplc="040B0003" w:tentative="1">
+      <w:start w:val="1"/>
+      <w:numFmt w:val="bullet"/>
+      <w:lvlText w:val="o"/>
+      <w:lvlJc w:val="left"/>
+      <w:pPr>
+        <w:ind w:left="3600" w:hanging="360"/>
+      </w:pPr>
+      <w:rPr>
+        <w:rFonts w:ascii="Courier New" w:hAnsi="Courier New" w:cs="Courier New" w:hint="default"/>
+      </w:rPr>
+    </w:lvl>
+    <w:lvl w:ilvl="5" w:tplc="040B0005" w:tentative="1">
+      <w:start w:val="1"/>
+      <w:numFmt w:val="bullet"/>
+      <w:lvlText w:val=""/>
+      <w:lvlJc w:val="left"/>
+      <w:pPr>
+        <w:ind w:left="4320" w:hanging="360"/>
+      </w:pPr>
+      <w:rPr>
+        <w:rFonts w:ascii="Wingdings" w:hAnsi="Wingdings" w:hint="default"/>
+      </w:rPr>
+    </w:lvl>
+    <w:lvl w:ilvl="6" w:tplc="040B0001" w:tentative="1">
+      <w:start w:val="1"/>
+      <w:numFmt w:val="bullet"/>
+      <w:lvlText w:val=""/>
+      <w:lvlJc w:val="left"/>
+      <w:pPr>
+        <w:ind w:left="5040" w:hanging="360"/>
+      </w:pPr>
+      <w:rPr>
+        <w:rFonts w:ascii="Symbol" w:hAnsi="Symbol" w:hint="default"/>
+      </w:rPr>
+    </w:lvl>
+    <w:lvl w:ilvl="7" w:tplc="040B0003" w:tentative="1">
+      <w:start w:val="1"/>
+      <w:numFmt w:val="bullet"/>
+      <w:lvlText w:val="o"/>
+      <w:lvlJc w:val="left"/>
+      <w:pPr>
+        <w:ind w:left="5760" w:hanging="360"/>
+      </w:pPr>
+      <w:rPr>
+        <w:rFonts w:ascii="Courier New" w:hAnsi="Courier New" w:cs="Courier New" w:hint="default"/>
+      </w:rPr>
+    </w:lvl>
+    <w:lvl w:ilvl="8" w:tplc="040B0005" w:tentative="1">
+      <w:start w:val="1"/>
+      <w:numFmt w:val="bullet"/>
+      <w:lvlText w:val=""/>
+      <w:lvlJc w:val="left"/>
+      <w:pPr>
+        <w:ind w:left="6480" w:hanging="360"/>
+      </w:pPr>
+      <w:rPr>
+        <w:rFonts w:ascii="Wingdings" w:hAnsi="Wingdings" w:hint="default"/>
+      </w:rPr>
+    </w:lvl>
+  </w:abstractNum>
+  <w:abstractNum w:abstractNumId="3" w15:restartNumberingAfterBreak="0">
+    <w:nsid w:val="78C60885"/>
+    <w:multiLevelType w:val="hybridMultilevel"/>
+    <w:tmpl w:val="44889CC4"/>
+    <w:lvl w:ilvl="0" w:tplc="C994D9A6">
+      <w:numFmt w:val="bullet"/>
+      <w:lvlText w:val="-"/>
+      <w:lvlJc w:val="left"/>
+      <w:pPr>
+        <w:ind w:left="4992" w:hanging="360"/>
+      </w:pPr>
+      <w:rPr>
+        <w:rFonts w:ascii="Calibri" w:eastAsiaTheme="minorHAnsi" w:hAnsi="Calibri" w:cs="Calibri" w:hint="default"/>
+        <w:b w:val="0"/>
+        <w:sz w:val="22"/>
+      </w:rPr>
+    </w:lvl>
+    <w:lvl w:ilvl="1" w:tplc="040B0003" w:tentative="1">
+      <w:start w:val="1"/>
+      <w:numFmt w:val="bullet"/>
+      <w:lvlText w:val="o"/>
+      <w:lvlJc w:val="left"/>
+      <w:pPr>
+        <w:ind w:left="5712" w:hanging="360"/>
+      </w:pPr>
+      <w:rPr>
+        <w:rFonts w:ascii="Courier New" w:hAnsi="Courier New" w:cs="Courier New" w:hint="default"/>
+      </w:rPr>
+    </w:lvl>
+    <w:lvl w:ilvl="2" w:tplc="040B0005" w:tentative="1">
+      <w:start w:val="1"/>
+      <w:numFmt w:val="bullet"/>
+      <w:lvlText w:val=""/>
+      <w:lvlJc w:val="left"/>
+      <w:pPr>
+        <w:ind w:left="6432" w:hanging="360"/>
+      </w:pPr>
+      <w:rPr>
+        <w:rFonts w:ascii="Wingdings" w:hAnsi="Wingdings" w:hint="default"/>
+      </w:rPr>
+    </w:lvl>
+    <w:lvl w:ilvl="3" w:tplc="040B0001" w:tentative="1">
+      <w:start w:val="1"/>
+      <w:numFmt w:val="bullet"/>
+      <w:lvlText w:val=""/>
+      <w:lvlJc w:val="left"/>
+      <w:pPr>
+        <w:ind w:left="7152" w:hanging="360"/>
+      </w:pPr>
+      <w:rPr>
+        <w:rFonts w:ascii="Symbol" w:hAnsi="Symbol" w:hint="default"/>
+      </w:rPr>
+    </w:lvl>
+    <w:lvl w:ilvl="4" w:tplc="040B0003" w:tentative="1">
+      <w:start w:val="1"/>
+      <w:numFmt w:val="bullet"/>
+      <w:lvlText w:val="o"/>
+      <w:lvlJc w:val="left"/>
+      <w:pPr>
+        <w:ind w:left="7872" w:hanging="360"/>
+      </w:pPr>
+      <w:rPr>
+        <w:rFonts w:ascii="Courier New" w:hAnsi="Courier New" w:cs="Courier New" w:hint="default"/>
+      </w:rPr>
+    </w:lvl>
+    <w:lvl w:ilvl="5" w:tplc="040B0005" w:tentative="1">
+      <w:start w:val="1"/>
+      <w:numFmt w:val="bullet"/>
+      <w:lvlText w:val=""/>
+      <w:lvlJc w:val="left"/>
+      <w:pPr>
+        <w:ind w:left="8592" w:hanging="360"/>
+      </w:pPr>
+      <w:rPr>
+        <w:rFonts w:ascii="Wingdings" w:hAnsi="Wingdings" w:hint="default"/>
+      </w:rPr>
+    </w:lvl>
+    <w:lvl w:ilvl="6" w:tplc="040B0001" w:tentative="1">
+      <w:start w:val="1"/>
+      <w:numFmt w:val="bullet"/>
+      <w:lvlText w:val=""/>
+      <w:lvlJc w:val="left"/>
+      <w:pPr>
+        <w:ind w:left="9312" w:hanging="360"/>
+      </w:pPr>
+      <w:rPr>
+        <w:rFonts w:ascii="Symbol" w:hAnsi="Symbol" w:hint="default"/>
+      </w:rPr>
+    </w:lvl>
+    <w:lvl w:ilvl="7" w:tplc="040B0003" w:tentative="1">
+      <w:start w:val="1"/>
+      <w:numFmt w:val="bullet"/>
+      <w:lvlText w:val="o"/>
+      <w:lvlJc w:val="left"/>
+      <w:pPr>
+        <w:ind w:left="10032" w:hanging="360"/>
+      </w:pPr>
+      <w:rPr>
+        <w:rFonts w:ascii="Courier New" w:hAnsi="Courier New" w:cs="Courier New" w:hint="default"/>
+      </w:rPr>
+    </w:lvl>
+    <w:lvl w:ilvl="8" w:tplc="040B0005" w:tentative="1">
+      <w:start w:val="1"/>
+      <w:numFmt w:val="bullet"/>
+      <w:lvlText w:val=""/>
+      <w:lvlJc w:val="left"/>
+      <w:pPr>
+        <w:ind w:left="10752" w:hanging="360"/>
+      </w:pPr>
+      <w:rPr>
+        <w:rFonts w:ascii="Wingdings" w:hAnsi="Wingdings" w:hint="default"/>
+      </w:rPr>
+    </w:lvl>
+  </w:abstractNum>
   <w:num w:numId="1">
+    <w:abstractNumId w:val="1"/>
+  </w:num>
+  <w:num w:numId="2">
     <w:abstractNumId w:val="0"/>
+  </w:num>
+  <w:num w:numId="3">
+    <w:abstractNumId w:val="3"/>
+  </w:num>
+  <w:num w:numId="4">
+    <w:abstractNumId w:val="2"/>
   </w:num>
 </w:numbering>
 </file>

</xml_diff>